<commit_message>
Add Naked Doubles, increasing hardest speed with 30%
</commit_message>
<xml_diff>
--- a/verslag.docx
+++ b/verslag.docx
@@ -10,28 +10,12 @@
           <w:lang w:val="nl-NL"/>
         </w:rPr>
       </w:pPr>
-      <w:proofErr w:type="spellStart"/>
-      <w:r>
-        <w:rPr>
-          <w:lang w:val="nl-NL"/>
-        </w:rPr>
-        <w:t>Sudo</w:t>
-      </w:r>
-      <w:proofErr w:type="spellEnd"/>
-      <w:r>
-        <w:rPr>
-          <w:lang w:val="nl-NL"/>
-        </w:rPr>
-        <w:t xml:space="preserve"> </w:t>
-      </w:r>
-      <w:proofErr w:type="spellStart"/>
-      <w:r>
-        <w:rPr>
-          <w:lang w:val="nl-NL"/>
-        </w:rPr>
-        <w:t>Ku</w:t>
-      </w:r>
-      <w:proofErr w:type="spellEnd"/>
+      <w:r>
+        <w:rPr>
+          <w:lang w:val="nl-NL"/>
+        </w:rPr>
+        <w:t>Sudo Ku</w:t>
+      </w:r>
       <w:r>
         <w:rPr>
           <w:lang w:val="nl-NL"/>
@@ -43,23 +27,7 @@
           <w:rStyle w:val="SubtitleChar"/>
           <w:lang w:val="nl-NL"/>
         </w:rPr>
-        <w:t xml:space="preserve">Een sudoku </w:t>
-      </w:r>
-      <w:proofErr w:type="spellStart"/>
-      <w:r>
-        <w:rPr>
-          <w:rStyle w:val="SubtitleChar"/>
-          <w:lang w:val="nl-NL"/>
-        </w:rPr>
-        <w:t>solver</w:t>
-      </w:r>
-      <w:proofErr w:type="spellEnd"/>
-      <w:r>
-        <w:rPr>
-          <w:rStyle w:val="SubtitleChar"/>
-          <w:lang w:val="nl-NL"/>
-        </w:rPr>
-        <w:t xml:space="preserve"> </w:t>
+        <w:t xml:space="preserve">Een sudoku solver </w:t>
       </w:r>
       <w:r>
         <w:rPr>
@@ -79,49 +47,7 @@
         <w:rPr>
           <w:lang w:val="nl-NL"/>
         </w:rPr>
-        <w:t xml:space="preserve">De eerste opdracht voor het vak Functioneel Programmeren betrof het maken van een sudoku </w:t>
-      </w:r>
-      <w:proofErr w:type="spellStart"/>
-      <w:r>
-        <w:rPr>
-          <w:lang w:val="nl-NL"/>
-        </w:rPr>
-        <w:t>solver</w:t>
-      </w:r>
-      <w:proofErr w:type="spellEnd"/>
-      <w:r>
-        <w:rPr>
-          <w:lang w:val="nl-NL"/>
-        </w:rPr>
-        <w:t xml:space="preserve"> in een functionele programmeertaal. Door onze ervaring met de programmeertaal </w:t>
-      </w:r>
-      <w:proofErr w:type="spellStart"/>
-      <w:r>
-        <w:rPr>
-          <w:lang w:val="nl-NL"/>
-        </w:rPr>
-        <w:t>Haskell</w:t>
-      </w:r>
-      <w:proofErr w:type="spellEnd"/>
-      <w:r>
-        <w:rPr>
-          <w:lang w:val="nl-NL"/>
-        </w:rPr>
-        <w:t xml:space="preserve"> tijdens het practicum, is er ook gekozen om de </w:t>
-      </w:r>
-      <w:proofErr w:type="spellStart"/>
-      <w:r>
-        <w:rPr>
-          <w:lang w:val="nl-NL"/>
-        </w:rPr>
-        <w:t>solver</w:t>
-      </w:r>
-      <w:proofErr w:type="spellEnd"/>
-      <w:r>
-        <w:rPr>
-          <w:lang w:val="nl-NL"/>
-        </w:rPr>
-        <w:t xml:space="preserve"> in deze taal te schrijven. </w:t>
+        <w:t xml:space="preserve">De eerste opdracht voor het vak Functioneel Programmeren betrof het maken van een sudoku solver in een functionele programmeertaal. Door onze ervaring met de programmeertaal Haskell tijdens het practicum, is er ook gekozen om de solver in deze taal te schrijven. </w:t>
       </w:r>
     </w:p>
     <w:p>
@@ -134,21 +60,7 @@
         <w:rPr>
           <w:lang w:val="nl-NL"/>
         </w:rPr>
-        <w:t xml:space="preserve">De geschreven </w:t>
-      </w:r>
-      <w:proofErr w:type="spellStart"/>
-      <w:r>
-        <w:rPr>
-          <w:lang w:val="nl-NL"/>
-        </w:rPr>
-        <w:t>solver</w:t>
-      </w:r>
-      <w:proofErr w:type="spellEnd"/>
-      <w:r>
-        <w:rPr>
-          <w:lang w:val="nl-NL"/>
-        </w:rPr>
-        <w:t xml:space="preserve"> voldoet in elk geval aan de definitie die er wordt gegeven door het Van Dale woordenboek:</w:t>
+        <w:t>De geschreven solver voldoet in elk geval aan de definitie die er wordt gegeven door het Van Dale woordenboek:</w:t>
       </w:r>
     </w:p>
     <w:p>
@@ -161,40 +73,20 @@
           <w:lang w:val="nl-NL"/>
         </w:rPr>
       </w:pPr>
-      <w:proofErr w:type="spellStart"/>
-      <w:proofErr w:type="gramStart"/>
       <w:r>
         <w:rPr>
           <w:rStyle w:val="SubtleEmphasis"/>
           <w:b/>
           <w:lang w:val="nl-NL"/>
         </w:rPr>
-        <w:t>su</w:t>
-      </w:r>
-      <w:proofErr w:type="gramEnd"/>
+        <w:t>su·do·ku</w:t>
+      </w:r>
       <w:r>
         <w:rPr>
           <w:rStyle w:val="SubtleEmphasis"/>
-          <w:b/>
-          <w:lang w:val="nl-NL"/>
-        </w:rPr>
-        <w:t>·do·ku</w:t>
-      </w:r>
-      <w:proofErr w:type="spellEnd"/>
-      <w:r>
-        <w:rPr>
-          <w:rStyle w:val="SubtleEmphasis"/>
-          <w:lang w:val="nl-NL"/>
-        </w:rPr>
-        <w:t xml:space="preserve"> [sudoku] (</w:t>
-      </w:r>
-      <w:proofErr w:type="spellStart"/>
-      <w:r>
-        <w:rPr>
-          <w:rStyle w:val="SubtleEmphasis"/>
-          <w:lang w:val="nl-NL"/>
-        </w:rPr>
-        <w:t>de</w:t>
+          <w:lang w:val="nl-NL"/>
+        </w:rPr>
+        <w:t xml:space="preserve"> [sudoku] (de</w:t>
       </w:r>
       <w:r>
         <w:rPr>
@@ -204,7 +96,6 @@
         </w:rPr>
         <w:t>m</w:t>
       </w:r>
-      <w:proofErr w:type="spellEnd"/>
       <w:r>
         <w:rPr>
           <w:rStyle w:val="SubtleEmphasis"/>
@@ -265,21 +156,7 @@
         <w:rPr>
           <w:lang w:val="nl-NL"/>
         </w:rPr>
-        <w:t xml:space="preserve">Voordat er aan de </w:t>
-      </w:r>
-      <w:proofErr w:type="gramStart"/>
-      <w:r>
-        <w:rPr>
-          <w:lang w:val="nl-NL"/>
-        </w:rPr>
-        <w:t>implementatie</w:t>
-      </w:r>
-      <w:proofErr w:type="gramEnd"/>
-      <w:r>
-        <w:rPr>
-          <w:lang w:val="nl-NL"/>
-        </w:rPr>
-        <w:t xml:space="preserve"> werd begonnen, is een aantal keuzes gemaakt voor wat betreft de interface en implementatiecomplexiteit. </w:t>
+        <w:t xml:space="preserve">Voordat er aan de implementatie werd begonnen, is een aantal keuzes gemaakt voor wat betreft de interface en implementatiecomplexiteit. </w:t>
       </w:r>
       <w:r>
         <w:rPr>
@@ -355,21 +232,7 @@
         <w:rPr>
           <w:lang w:val="nl-NL"/>
         </w:rPr>
-        <w:t xml:space="preserve">onder </w:t>
-      </w:r>
-      <w:proofErr w:type="gramStart"/>
-      <w:r>
-        <w:rPr>
-          <w:lang w:val="nl-NL"/>
-        </w:rPr>
-        <w:t>andere</w:t>
-      </w:r>
-      <w:proofErr w:type="gramEnd"/>
-      <w:r>
-        <w:rPr>
-          <w:lang w:val="nl-NL"/>
-        </w:rPr>
-        <w:t xml:space="preserve"> gebruik </w:t>
+        <w:t xml:space="preserve">onder andere gebruik </w:t>
       </w:r>
       <w:r>
         <w:rPr>
@@ -383,7 +246,6 @@
         </w:rPr>
         <w:t xml:space="preserve">van de modules </w:t>
       </w:r>
-      <w:proofErr w:type="spellStart"/>
       <w:r>
         <w:rPr>
           <w:rFonts w:ascii="Consolas" w:hAnsi="Consolas" w:cs="Consolas"/>
@@ -391,14 +253,12 @@
         </w:rPr>
         <w:t>FPPrac.Graphics</w:t>
       </w:r>
-      <w:proofErr w:type="spellEnd"/>
       <w:r>
         <w:rPr>
           <w:lang w:val="nl-NL"/>
         </w:rPr>
         <w:t xml:space="preserve"> (waaronder </w:t>
       </w:r>
-      <w:proofErr w:type="spellStart"/>
       <w:r>
         <w:rPr>
           <w:rFonts w:ascii="Consolas" w:hAnsi="Consolas" w:cs="Consolas"/>
@@ -406,7 +266,6 @@
         </w:rPr>
         <w:t>Graphics.Gloss</w:t>
       </w:r>
-      <w:proofErr w:type="spellEnd"/>
       <w:r>
         <w:rPr>
           <w:lang w:val="nl-NL"/>
@@ -419,104 +278,37 @@
         </w:rPr>
         <w:t xml:space="preserve"> en </w:t>
       </w:r>
-      <w:proofErr w:type="spellStart"/>
       <w:r>
         <w:rPr>
           <w:rFonts w:ascii="Consolas" w:hAnsi="Consolas" w:cs="Consolas"/>
           <w:lang w:val="nl-NL"/>
         </w:rPr>
-        <w:t>FPPrac</w:t>
-      </w:r>
-      <w:proofErr w:type="gramStart"/>
+        <w:t>FPPrac.Events</w:t>
+      </w:r>
+      <w:r>
+        <w:rPr>
+          <w:lang w:val="nl-NL"/>
+        </w:rPr>
+        <w:t>.</w:t>
+      </w:r>
+      <w:r>
+        <w:rPr>
+          <w:lang w:val="nl-NL"/>
+        </w:rPr>
+        <w:t xml:space="preserve"> Door middel van een ‘event handler’ worden aanroepen vanuit de interface doorgestuurd naar de hoofdmodule. Er zijn twee van zulke handlers; één voor interne taken in de </w:t>
+      </w:r>
       <w:r>
         <w:rPr>
           <w:rFonts w:ascii="Consolas" w:hAnsi="Consolas" w:cs="Consolas"/>
           <w:lang w:val="nl-NL"/>
         </w:rPr>
-        <w:t>.Events</w:t>
-      </w:r>
-      <w:proofErr w:type="spellEnd"/>
-      <w:proofErr w:type="gramEnd"/>
-      <w:r>
-        <w:rPr>
-          <w:lang w:val="nl-NL"/>
-        </w:rPr>
-        <w:t>.</w:t>
-      </w:r>
-      <w:r>
-        <w:rPr>
-          <w:lang w:val="nl-NL"/>
-        </w:rPr>
-        <w:t xml:space="preserve"> Door middel van een ‘event </w:t>
-      </w:r>
-      <w:proofErr w:type="spellStart"/>
-      <w:r>
-        <w:rPr>
-          <w:lang w:val="nl-NL"/>
-        </w:rPr>
-        <w:t>handler</w:t>
-      </w:r>
-      <w:proofErr w:type="spellEnd"/>
-      <w:r>
-        <w:rPr>
-          <w:lang w:val="nl-NL"/>
-        </w:rPr>
-        <w:t xml:space="preserve">’ worden aanroepen vanuit de interface doorgestuurd naar de hoofdmodule. Er zijn twee van zulke </w:t>
-      </w:r>
-      <w:proofErr w:type="spellStart"/>
-      <w:r>
-        <w:rPr>
-          <w:lang w:val="nl-NL"/>
-        </w:rPr>
-        <w:t>handlers</w:t>
-      </w:r>
-      <w:proofErr w:type="spellEnd"/>
-      <w:r>
-        <w:rPr>
-          <w:lang w:val="nl-NL"/>
-        </w:rPr>
-        <w:t xml:space="preserve">; één voor interne taken in de </w:t>
-      </w:r>
-      <w:r>
-        <w:rPr>
-          <w:rFonts w:ascii="Consolas" w:hAnsi="Consolas" w:cs="Consolas"/>
-          <w:lang w:val="nl-NL"/>
-        </w:rPr>
         <w:t>Graphics</w:t>
       </w:r>
       <w:r>
         <w:rPr>
           <w:lang w:val="nl-NL"/>
         </w:rPr>
-        <w:t xml:space="preserve"> module (waaronder het opslaan en laden van </w:t>
-      </w:r>
-      <w:proofErr w:type="gramStart"/>
-      <w:r>
-        <w:rPr>
-          <w:lang w:val="nl-NL"/>
-        </w:rPr>
-        <w:t>de</w:t>
-      </w:r>
-      <w:proofErr w:type="gramEnd"/>
-      <w:r>
-        <w:rPr>
-          <w:lang w:val="nl-NL"/>
-        </w:rPr>
-        <w:t xml:space="preserve"> spellen) en één voor de </w:t>
-      </w:r>
-      <w:proofErr w:type="spellStart"/>
-      <w:r>
-        <w:rPr>
-          <w:lang w:val="nl-NL"/>
-        </w:rPr>
-        <w:t>spelspecifieke</w:t>
-      </w:r>
-      <w:proofErr w:type="spellEnd"/>
-      <w:r>
-        <w:rPr>
-          <w:lang w:val="nl-NL"/>
-        </w:rPr>
-        <w:t xml:space="preserve"> taken in de hoofdmodule (waaronder het oplossen van een spel). </w:t>
+        <w:t xml:space="preserve"> module (waaronder het opslaan en laden van de spellen) en één voor de spelspecifieke taken in de hoofdmodule (waaronder het oplossen van een spel). </w:t>
       </w:r>
     </w:p>
     <w:p>
@@ -526,14 +318,12 @@
           <w:lang w:val="nl-NL"/>
         </w:rPr>
       </w:pPr>
-      <w:proofErr w:type="spellStart"/>
       <w:r>
         <w:rPr>
           <w:lang w:val="nl-NL"/>
         </w:rPr>
         <w:t>Core</w:t>
       </w:r>
-      <w:proofErr w:type="spellEnd"/>
     </w:p>
     <w:p>
       <w:pPr>
@@ -545,21 +335,7 @@
         <w:rPr>
           <w:lang w:val="nl-NL"/>
         </w:rPr>
-        <w:t xml:space="preserve">Om een oplosstrategie te bepalen is er gekeken naar verschillende strategieën om een sudoku op te lossen. De meeste strategieën die te vinden zijn, maken gebruik van een bordperspectief. Omdat de </w:t>
-      </w:r>
-      <w:proofErr w:type="gramStart"/>
-      <w:r>
-        <w:rPr>
-          <w:lang w:val="nl-NL"/>
-        </w:rPr>
-        <w:t>implementatie</w:t>
-      </w:r>
-      <w:proofErr w:type="gramEnd"/>
-      <w:r>
-        <w:rPr>
-          <w:lang w:val="nl-NL"/>
-        </w:rPr>
-        <w:t xml:space="preserve"> de opties per veld bekijkt, is een aantal omgezet naar een veldperspectief. Elke strategie werkt de opties van een veld bij.</w:t>
+        <w:t>Om een oplosstrategie te bepalen is er gekeken naar verschillende strategieën om een sudoku op te lossen. De meeste strategieën die te vinden zijn, maken gebruik van een bordperspectief. Omdat de implementatie de opties per veld bekijkt, is een aantal omgezet naar een veldperspectief. Elke strategie werkt de opties van een veld bij.</w:t>
       </w:r>
       <w:r>
         <w:rPr>
@@ -578,41 +354,13 @@
         <w:rPr>
           <w:lang w:val="nl-NL"/>
         </w:rPr>
-        <w:t xml:space="preserve">gepast, is het noodzakelijk om alle strategieën </w:t>
-      </w:r>
-      <w:proofErr w:type="gramStart"/>
-      <w:r>
-        <w:rPr>
-          <w:lang w:val="nl-NL"/>
-        </w:rPr>
-        <w:t>nogmaals</w:t>
-      </w:r>
-      <w:proofErr w:type="gramEnd"/>
-      <w:r>
-        <w:rPr>
-          <w:lang w:val="nl-NL"/>
-        </w:rPr>
-        <w:t xml:space="preserve"> uit te voeren.</w:t>
-      </w:r>
-      <w:r>
-        <w:rPr>
-          <w:lang w:val="nl-NL"/>
-        </w:rPr>
-        <w:t xml:space="preserve"> De </w:t>
-      </w:r>
-      <w:proofErr w:type="gramStart"/>
-      <w:r>
-        <w:rPr>
-          <w:lang w:val="nl-NL"/>
-        </w:rPr>
-        <w:t>geïmplementeerde</w:t>
-      </w:r>
-      <w:proofErr w:type="gramEnd"/>
-      <w:r>
-        <w:rPr>
-          <w:lang w:val="nl-NL"/>
-        </w:rPr>
-        <w:t xml:space="preserve"> strategieën zijn:</w:t>
+        <w:t>gepast, is het noodzakelijk om alle strategieën nogmaals uit te voeren.</w:t>
+      </w:r>
+      <w:r>
+        <w:rPr>
+          <w:lang w:val="nl-NL"/>
+        </w:rPr>
+        <w:t xml:space="preserve"> De geïmplementeerde strategieën zijn:</w:t>
       </w:r>
     </w:p>
     <w:p>
@@ -626,7 +374,6 @@
           <w:lang w:val="nl-NL"/>
         </w:rPr>
       </w:pPr>
-      <w:proofErr w:type="spellStart"/>
       <w:r>
         <w:rPr>
           <w:b/>
@@ -634,7 +381,6 @@
         </w:rPr>
         <w:t>Exclusion</w:t>
       </w:r>
-      <w:proofErr w:type="spellEnd"/>
       <w:r>
         <w:rPr>
           <w:lang w:val="nl-NL"/>
@@ -651,7 +397,7 @@
         <w:rPr>
           <w:lang w:val="nl-NL"/>
         </w:rPr>
-        <w:t xml:space="preserve"> opties gehaald.</w:t>
+        <w:t xml:space="preserve"> opties gehaald;</w:t>
       </w:r>
     </w:p>
     <w:p>
@@ -676,20 +422,44 @@
         <w:rPr>
           <w:lang w:val="nl-NL"/>
         </w:rPr>
-        <w:t>: als een cijfer alleen in de opties van dit veld voorkomt en niet in de kolom, rij of sector, zal deze als enige optie overblijven.</w:t>
+        <w:t xml:space="preserve">: als een cijfer alleen in de opties van dit veld voorkomt en niet in de kolom, rij of sector, zal deze </w:t>
+      </w:r>
+      <w:r>
+        <w:rPr>
+          <w:lang w:val="nl-NL"/>
+        </w:rPr>
+        <w:t>als enige optie overblijven;</w:t>
       </w:r>
     </w:p>
     <w:p>
       <w:pPr>
-        <w:rPr>
-          <w:lang w:val="nl-NL"/>
-        </w:rPr>
-      </w:pPr>
-      <w:r>
-        <w:rPr>
-          <w:lang w:val="nl-NL"/>
-        </w:rPr>
-        <w:t xml:space="preserve">Deze strategieën zijn uitgebreid met een diagonaal-controle voor de ‘X’-sudoku. </w:t>
+        <w:pStyle w:val="ListParagraph"/>
+        <w:numPr>
+          <w:ilvl w:val="0"/>
+          <w:numId w:val="1"/>
+        </w:numPr>
+        <w:rPr>
+          <w:lang w:val="nl-NL"/>
+        </w:rPr>
+      </w:pPr>
+      <w:r>
+        <w:rPr>
+          <w:b/>
+          <w:lang w:val="nl-NL"/>
+        </w:rPr>
+        <w:t>Naked pairs</w:t>
+      </w:r>
+      <w:r>
+        <w:rPr>
+          <w:lang w:val="nl-NL"/>
+        </w:rPr>
+        <w:t>:</w:t>
+      </w:r>
+      <w:r>
+        <w:rPr>
+          <w:lang w:val="nl-NL"/>
+        </w:rPr>
+        <w:t xml:space="preserve"> als in een kolom, rij of sector twee velden zijn met dezelfde twee opties, dan worden deze opties uit alle andere velden in die rij, kolom of sector gehaald.</w:t>
       </w:r>
     </w:p>
     <w:p>
@@ -702,127 +472,21 @@
         <w:rPr>
           <w:lang w:val="nl-NL"/>
         </w:rPr>
-        <w:t>Een oplossing wordt verkregen door de velden te sorteren op het aantal overgebleven opties en vervolgens door de lijst van onopgeloste velden te lopen</w:t>
-      </w:r>
-      <w:r>
-        <w:rPr>
-          <w:lang w:val="nl-NL"/>
-        </w:rPr>
-        <w:t>. Wanneer een</w:t>
-      </w:r>
-      <w:r>
-        <w:rPr>
-          <w:lang w:val="nl-NL"/>
-        </w:rPr>
-        <w:t xml:space="preserve"> veld </w:t>
-      </w:r>
-      <w:r>
-        <w:rPr>
-          <w:lang w:val="nl-NL"/>
-        </w:rPr>
-        <w:t xml:space="preserve">na het toepassen van de eerdergenoemde strategieën nog </w:t>
-      </w:r>
-      <w:r>
-        <w:rPr>
-          <w:lang w:val="nl-NL"/>
-        </w:rPr>
-        <w:t>maar één optie heeft, wordt deze</w:t>
-      </w:r>
-      <w:r>
-        <w:rPr>
-          <w:lang w:val="nl-NL"/>
-        </w:rPr>
-        <w:t xml:space="preserve"> meteen</w:t>
-      </w:r>
-      <w:r>
-        <w:rPr>
-          <w:lang w:val="nl-NL"/>
-        </w:rPr>
-        <w:t xml:space="preserve"> ingevuld. </w:t>
-      </w:r>
-      <w:r>
-        <w:rPr>
-          <w:lang w:val="nl-NL"/>
-        </w:rPr>
-        <w:t>Mochten</w:t>
-      </w:r>
-      <w:r>
-        <w:rPr>
-          <w:lang w:val="nl-NL"/>
-        </w:rPr>
-        <w:t xml:space="preserve"> er meerdere opties zijn, </w:t>
-      </w:r>
-      <w:r>
-        <w:rPr>
-          <w:lang w:val="nl-NL"/>
-        </w:rPr>
-        <w:t>dan moet</w:t>
-      </w:r>
-      <w:r>
-        <w:rPr>
-          <w:lang w:val="nl-NL"/>
-        </w:rPr>
-        <w:t xml:space="preserve"> er helaas gebruik worden gemaakt van backtracking en zal de </w:t>
-      </w:r>
-      <w:r>
-        <w:rPr>
-          <w:lang w:val="nl-NL"/>
-        </w:rPr>
-        <w:t>lijst van opties één voor één afgelopen worden</w:t>
-      </w:r>
-      <w:r>
-        <w:rPr>
-          <w:lang w:val="nl-NL"/>
-        </w:rPr>
-        <w:t xml:space="preserve">. </w:t>
-      </w:r>
-      <w:r>
-        <w:rPr>
-          <w:lang w:val="nl-NL"/>
-        </w:rPr>
-        <w:t xml:space="preserve">Als een optie geen positief resultaat oplevert, wordt deze niet gebruikt en wordt de volgende optie uitgewerkt. Door de manier van aanroepen en </w:t>
-      </w:r>
-      <w:proofErr w:type="spellStart"/>
-      <w:r>
-        <w:rPr>
-          <w:lang w:val="nl-NL"/>
-        </w:rPr>
-        <w:t>lazy</w:t>
-      </w:r>
-      <w:proofErr w:type="spellEnd"/>
-      <w:r>
-        <w:rPr>
-          <w:lang w:val="nl-NL"/>
-        </w:rPr>
-        <w:t xml:space="preserve"> </w:t>
-      </w:r>
-      <w:proofErr w:type="spellStart"/>
-      <w:r>
-        <w:rPr>
-          <w:lang w:val="nl-NL"/>
-        </w:rPr>
-        <w:t>evaluation</w:t>
-      </w:r>
-      <w:proofErr w:type="spellEnd"/>
-      <w:r>
-        <w:rPr>
-          <w:lang w:val="nl-NL"/>
-        </w:rPr>
-        <w:t xml:space="preserve"> in </w:t>
-      </w:r>
-      <w:proofErr w:type="spellStart"/>
-      <w:r>
-        <w:rPr>
-          <w:lang w:val="nl-NL"/>
-        </w:rPr>
-        <w:t>Haskell</w:t>
-      </w:r>
-      <w:proofErr w:type="spellEnd"/>
-      <w:r>
-        <w:rPr>
-          <w:lang w:val="nl-NL"/>
-        </w:rPr>
-        <w:t xml:space="preserve"> worden niet alle opties uitgewerkt als er meerdere oplossingen zijn. </w:t>
+        <w:t>Deze strategieën zijn uitgebreid met diagonaal-controle</w:t>
+      </w:r>
+      <w:r>
+        <w:rPr>
+          <w:lang w:val="nl-NL"/>
+        </w:rPr>
+        <w:t>s</w:t>
+      </w:r>
+      <w:bookmarkStart w:id="0" w:name="_GoBack"/>
+      <w:bookmarkEnd w:id="0"/>
+      <w:r>
+        <w:rPr>
+          <w:lang w:val="nl-NL"/>
+        </w:rPr>
+        <w:t xml:space="preserve"> voor de ‘X’-sudoku. </w:t>
       </w:r>
     </w:p>
     <w:p>
@@ -835,54 +499,118 @@
         <w:rPr>
           <w:lang w:val="nl-NL"/>
         </w:rPr>
-        <w:t xml:space="preserve">Door het efficiënte gebruik van backtracking heeft het toevoegen van meerdere strategieën eerder een negatief dan positief effect op de oplossnelheid. Bij elke strategie is de afweging gemaakt tussen de kosten en baten van een </w:t>
-      </w:r>
-      <w:proofErr w:type="gramStart"/>
-      <w:r>
-        <w:rPr>
-          <w:lang w:val="nl-NL"/>
-        </w:rPr>
-        <w:t>implementatie</w:t>
-      </w:r>
-      <w:proofErr w:type="gramEnd"/>
-      <w:r>
-        <w:rPr>
-          <w:lang w:val="nl-NL"/>
-        </w:rPr>
-        <w:t xml:space="preserve"> ervan. Gebleken is dat ze</w:t>
-      </w:r>
-      <w:r>
-        <w:rPr>
-          <w:lang w:val="nl-NL"/>
-        </w:rPr>
-        <w:t xml:space="preserve">lfs een simpele strategie (zoals de singles-strategie) erg efficiënt geïmplementeerd moet worden om een snelheidswinst te behalen. </w:t>
+        <w:t>Een oplossing wordt verkregen door de velden te sorteren op het aantal overgebleven opties en vervolgens door de lijst van onopgeloste velden te lopen</w:t>
+      </w:r>
+      <w:r>
+        <w:rPr>
+          <w:lang w:val="nl-NL"/>
+        </w:rPr>
+        <w:t>. Wanneer een</w:t>
+      </w:r>
+      <w:r>
+        <w:rPr>
+          <w:lang w:val="nl-NL"/>
+        </w:rPr>
+        <w:t xml:space="preserve"> veld </w:t>
+      </w:r>
+      <w:r>
+        <w:rPr>
+          <w:lang w:val="nl-NL"/>
+        </w:rPr>
+        <w:t xml:space="preserve">na het toepassen van de eerdergenoemde strategieën nog </w:t>
+      </w:r>
+      <w:r>
+        <w:rPr>
+          <w:lang w:val="nl-NL"/>
+        </w:rPr>
+        <w:t>maar één optie heeft, wordt deze</w:t>
+      </w:r>
+      <w:r>
+        <w:rPr>
+          <w:lang w:val="nl-NL"/>
+        </w:rPr>
+        <w:t xml:space="preserve"> meteen</w:t>
+      </w:r>
+      <w:r>
+        <w:rPr>
+          <w:lang w:val="nl-NL"/>
+        </w:rPr>
+        <w:t xml:space="preserve"> ingevuld. </w:t>
+      </w:r>
+      <w:r>
+        <w:rPr>
+          <w:lang w:val="nl-NL"/>
+        </w:rPr>
+        <w:t>Mochten</w:t>
+      </w:r>
+      <w:r>
+        <w:rPr>
+          <w:lang w:val="nl-NL"/>
+        </w:rPr>
+        <w:t xml:space="preserve"> er meerdere opties zijn, </w:t>
+      </w:r>
+      <w:r>
+        <w:rPr>
+          <w:lang w:val="nl-NL"/>
+        </w:rPr>
+        <w:t>dan moet</w:t>
+      </w:r>
+      <w:r>
+        <w:rPr>
+          <w:lang w:val="nl-NL"/>
+        </w:rPr>
+        <w:t xml:space="preserve"> er helaas gebruik worden gemaakt van backtracking en zal de </w:t>
+      </w:r>
+      <w:r>
+        <w:rPr>
+          <w:lang w:val="nl-NL"/>
+        </w:rPr>
+        <w:t>lijst van opties één voor één afgelopen worden</w:t>
+      </w:r>
+      <w:r>
+        <w:rPr>
+          <w:lang w:val="nl-NL"/>
+        </w:rPr>
+        <w:t xml:space="preserve">. </w:t>
+      </w:r>
+      <w:r>
+        <w:rPr>
+          <w:lang w:val="nl-NL"/>
+        </w:rPr>
+        <w:t xml:space="preserve">Als een optie geen positief resultaat oplevert, wordt deze niet gebruikt en wordt de volgende optie uitgewerkt. Door de manier van aanroepen en lazy evaluation in Haskell worden niet alle opties uitgewerkt als er meerdere oplossingen zijn. </w:t>
       </w:r>
     </w:p>
     <w:p>
       <w:pPr>
-        <w:pStyle w:val="Heading2"/>
-        <w:rPr>
-          <w:lang w:val="nl-NL"/>
-        </w:rPr>
-      </w:pPr>
-      <w:r>
-        <w:rPr>
-          <w:lang w:val="nl-NL"/>
-        </w:rPr>
-        <w:t>Resultaat</w:t>
+        <w:rPr>
+          <w:lang w:val="nl-NL"/>
+        </w:rPr>
+      </w:pPr>
+      <w:r>
+        <w:rPr>
+          <w:lang w:val="nl-NL"/>
+        </w:rPr>
+        <w:t>Door het efficiënte gebruik van backtracking heeft het toevoegen van meerdere strategieën eerder een negatief dan positief effect op de oplossnelheid. Bij elke strategie is de afweging gemaakt tussen de kosten en baten van een implementatie ervan. Gebleken is dat ze</w:t>
+      </w:r>
+      <w:r>
+        <w:rPr>
+          <w:lang w:val="nl-NL"/>
+        </w:rPr>
+        <w:t xml:space="preserve">lfs een simpele strategie (zoals de singles-strategie) erg efficiënt geïmplementeerd moet worden om een snelheidswinst te behalen. </w:t>
       </w:r>
     </w:p>
     <w:p>
       <w:pPr>
-        <w:rPr>
-          <w:lang w:val="nl-NL"/>
-        </w:rPr>
-      </w:pPr>
-      <w:r>
-        <w:rPr>
-          <w:lang w:val="nl-NL"/>
-        </w:rPr>
-        <w:t xml:space="preserve">Het blijkt dat de eenvoudigste sudoku’s zonder backtracking op te lossen zijn. Alleen voor de moeilijkere sudoku’s is dit vereist. </w:t>
+        <w:pStyle w:val="Heading2"/>
+        <w:rPr>
+          <w:lang w:val="nl-NL"/>
+        </w:rPr>
+      </w:pPr>
+      <w:r>
+        <w:rPr>
+          <w:lang w:val="nl-NL"/>
+        </w:rPr>
+        <w:t>Resultaat</w:t>
       </w:r>
     </w:p>
     <w:p>
@@ -895,6 +623,19 @@
         <w:rPr>
           <w:lang w:val="nl-NL"/>
         </w:rPr>
+        <w:t xml:space="preserve">Het blijkt dat de eenvoudigste sudoku’s zonder backtracking op te lossen zijn. Alleen voor de moeilijkere sudoku’s is dit vereist. </w:t>
+      </w:r>
+    </w:p>
+    <w:p>
+      <w:pPr>
+        <w:rPr>
+          <w:lang w:val="nl-NL"/>
+        </w:rPr>
+      </w:pPr>
+      <w:r>
+        <w:rPr>
+          <w:lang w:val="nl-NL"/>
+        </w:rPr>
         <w:t>De oplostijden van enkele sudoku’s zijn hieronder weergegeven</w:t>
       </w:r>
       <w:r>
@@ -907,21 +648,7 @@
         <w:rPr>
           <w:lang w:val="nl-NL"/>
         </w:rPr>
-        <w:t xml:space="preserve">. Deze zijn verkregen door het meten van de tijd met een stopwatch. Het was helaas niet haalbaar om een timing in </w:t>
-      </w:r>
-      <w:proofErr w:type="spellStart"/>
-      <w:r>
-        <w:rPr>
-          <w:lang w:val="nl-NL"/>
-        </w:rPr>
-        <w:t>Haskell</w:t>
-      </w:r>
-      <w:proofErr w:type="spellEnd"/>
-      <w:r>
-        <w:rPr>
-          <w:lang w:val="nl-NL"/>
-        </w:rPr>
-        <w:t xml:space="preserve"> werkend te krijgen.</w:t>
+        <w:t>. Deze zijn verkregen door het meten van de tijd met een stopwatch. Het was helaas niet haalbaar om een timing in Haskell werkend te krijgen.</w:t>
       </w:r>
     </w:p>
     <w:tbl>
@@ -1340,14 +1067,15 @@
           <w:ilvl w:val="0"/>
           <w:numId w:val="3"/>
         </w:numPr>
-        <w:rPr>
-          <w:sz w:val="20"/>
-          <w:lang w:val="nl-NL"/>
-        </w:rPr>
-      </w:pPr>
-      <w:r>
-        <w:rPr>
-          <w:sz w:val="20"/>
+        <w:ind w:left="284" w:hanging="284"/>
+        <w:rPr>
+          <w:sz w:val="18"/>
+          <w:lang w:val="nl-NL"/>
+        </w:rPr>
+      </w:pPr>
+      <w:r>
+        <w:rPr>
+          <w:sz w:val="18"/>
           <w:lang w:val="nl-NL"/>
         </w:rPr>
         <w:t>Deze zijn willekeurig van internet gehaald. Er is daarom niet met zekerheid te zeggen hoe ‘easy’ of ‘hard’ deze sudoku’s dan wel niet zijn.</w:t>
@@ -1360,43 +1088,23 @@
           <w:ilvl w:val="0"/>
           <w:numId w:val="3"/>
         </w:numPr>
-        <w:rPr>
-          <w:sz w:val="20"/>
-        </w:rPr>
-      </w:pPr>
-      <w:proofErr w:type="gramStart"/>
-      <w:r>
-        <w:rPr>
-          <w:sz w:val="20"/>
-          <w:lang w:val="nl-NL"/>
-        </w:rPr>
-        <w:t>AI</w:t>
-      </w:r>
-      <w:proofErr w:type="gramEnd"/>
-      <w:r>
-        <w:rPr>
-          <w:sz w:val="20"/>
-          <w:lang w:val="nl-NL"/>
-        </w:rPr>
-        <w:t xml:space="preserve"> Escargot is een sudoku-puzzel gemaakt door een Finse wiskundige;</w:t>
-      </w:r>
-      <w:r>
-        <w:rPr>
-          <w:sz w:val="20"/>
-        </w:rPr>
-        <w:t xml:space="preserve"> "Escargot demands those tackling it to consider eight casual relationships simultaneously, while the most complicated variants attempted by the public require people to think of only one or two combinations at any one time</w:t>
-      </w:r>
-      <w:r>
-        <w:rPr>
-          <w:sz w:val="20"/>
-        </w:rPr>
-        <w:t>.</w:t>
-      </w:r>
-      <w:r>
-        <w:rPr>
-          <w:sz w:val="20"/>
-        </w:rPr>
-        <w:t>"</w:t>
+        <w:ind w:left="284" w:hanging="284"/>
+        <w:rPr>
+          <w:sz w:val="18"/>
+        </w:rPr>
+      </w:pPr>
+      <w:r>
+        <w:rPr>
+          <w:sz w:val="18"/>
+          <w:lang w:val="nl-NL"/>
+        </w:rPr>
+        <w:t>AI Escargot is een sudoku-puzzel gemaakt door een Finse wiskundige;</w:t>
+      </w:r>
+      <w:r>
+        <w:rPr>
+          <w:sz w:val="18"/>
+        </w:rPr>
+        <w:t xml:space="preserve"> "Escargot demands those tackling it to consider eight casual relationships simultaneously, while the most complicated variants attempted by the public require people to think of only one or two combinations at any one time."</w:t>
       </w:r>
     </w:p>
     <w:p>
@@ -1406,41 +1114,55 @@
           <w:ilvl w:val="0"/>
           <w:numId w:val="3"/>
         </w:numPr>
-        <w:rPr>
-          <w:sz w:val="20"/>
-          <w:lang w:val="nl-NL"/>
-        </w:rPr>
-      </w:pPr>
-      <w:r>
-        <w:rPr>
-          <w:sz w:val="20"/>
-          <w:lang w:val="nl-NL"/>
-        </w:rPr>
-        <w:t xml:space="preserve">Normaal: </w:t>
-      </w:r>
-      <w:r>
-        <w:rPr>
-          <w:sz w:val="20"/>
+        <w:ind w:left="284" w:hanging="284"/>
+        <w:rPr>
+          <w:sz w:val="18"/>
+          <w:lang w:val="nl-NL"/>
+        </w:rPr>
+      </w:pPr>
+      <w:r>
+        <w:rPr>
+          <w:i/>
+          <w:sz w:val="18"/>
+          <w:lang w:val="nl-NL"/>
+        </w:rPr>
+        <w:t>Normaal:</w:t>
+      </w:r>
+      <w:r>
+        <w:rPr>
+          <w:sz w:val="18"/>
+          <w:lang w:val="nl-NL"/>
+        </w:rPr>
+        <w:t xml:space="preserve"> </w:t>
+      </w:r>
+      <w:r>
+        <w:rPr>
+          <w:sz w:val="18"/>
           <w:lang w:val="nl-NL"/>
         </w:rPr>
         <w:t>Dit is een willekeurige minimale sudoku met 17 hints.</w:t>
       </w:r>
       <w:r>
         <w:rPr>
-          <w:sz w:val="20"/>
+          <w:sz w:val="18"/>
           <w:lang w:val="nl-NL"/>
         </w:rPr>
         <w:br/>
-        <w:t>‘X’: Dit is een willekeurige minimale</w:t>
-      </w:r>
-      <w:bookmarkStart w:id="0" w:name="_GoBack"/>
-      <w:bookmarkEnd w:id="0"/>
-      <w:r>
-        <w:rPr>
-          <w:sz w:val="20"/>
-          <w:lang w:val="nl-NL"/>
-        </w:rPr>
-        <w:t xml:space="preserve"> sudoku met 12 hints.</w:t>
+      </w:r>
+      <w:r>
+        <w:rPr>
+          <w:i/>
+          <w:sz w:val="18"/>
+          <w:lang w:val="nl-NL"/>
+        </w:rPr>
+        <w:t>‘X’:</w:t>
+      </w:r>
+      <w:r>
+        <w:rPr>
+          <w:sz w:val="18"/>
+          <w:lang w:val="nl-NL"/>
+        </w:rPr>
+        <w:t xml:space="preserve"> Dit is een willekeurige minimale sudoku met 12 hints.</w:t>
       </w:r>
     </w:p>
     <w:p>
@@ -1450,46 +1172,69 @@
           <w:ilvl w:val="0"/>
           <w:numId w:val="3"/>
         </w:numPr>
-        <w:rPr>
-          <w:sz w:val="20"/>
-          <w:lang w:val="nl-NL"/>
-        </w:rPr>
-      </w:pPr>
-      <w:r>
-        <w:rPr>
-          <w:sz w:val="20"/>
+        <w:ind w:left="284" w:hanging="284"/>
+        <w:rPr>
+          <w:sz w:val="18"/>
+          <w:lang w:val="nl-NL"/>
+        </w:rPr>
+      </w:pPr>
+      <w:r>
+        <w:rPr>
+          <w:sz w:val="18"/>
           <w:lang w:val="nl-NL"/>
         </w:rPr>
         <w:t xml:space="preserve">Omdat voorgaande tests ook door mensen zijn op te lossen is er ook een test gedaan met een sudoku die alleen door een computer gedaan kan worden. </w:t>
       </w:r>
       <w:r>
         <w:rPr>
-          <w:sz w:val="20"/>
+          <w:sz w:val="18"/>
           <w:lang w:val="nl-NL"/>
         </w:rPr>
         <w:br/>
       </w:r>
       <w:r>
         <w:rPr>
-          <w:sz w:val="20"/>
-          <w:lang w:val="nl-NL"/>
-        </w:rPr>
-        <w:t xml:space="preserve">Normaal: </w:t>
-      </w:r>
-      <w:r>
-        <w:rPr>
-          <w:sz w:val="20"/>
+          <w:i/>
+          <w:sz w:val="18"/>
+          <w:lang w:val="nl-NL"/>
+        </w:rPr>
+        <w:t>Normaal:</w:t>
+      </w:r>
+      <w:r>
+        <w:rPr>
+          <w:sz w:val="18"/>
+          <w:lang w:val="nl-NL"/>
+        </w:rPr>
+        <w:t xml:space="preserve"> </w:t>
+      </w:r>
+      <w:r>
+        <w:rPr>
+          <w:sz w:val="18"/>
           <w:lang w:val="nl-NL"/>
         </w:rPr>
         <w:t>Deze is gevonden op Wikipedia en speciaal ontworpen om een computer er zo lang mogelijk over te laten doen.</w:t>
       </w:r>
       <w:r>
         <w:rPr>
-          <w:sz w:val="20"/>
+          <w:sz w:val="18"/>
           <w:lang w:val="nl-NL"/>
         </w:rPr>
         <w:br/>
-        <w:t>‘X’: Dit is een willekeurige sudoku met 16 hints die erg moeilijk blijkt te zijn.</w:t>
+      </w:r>
+      <w:r>
+        <w:rPr>
+          <w:i/>
+          <w:sz w:val="18"/>
+          <w:lang w:val="nl-NL"/>
+        </w:rPr>
+        <w:t>‘X’:</w:t>
+      </w:r>
+      <w:r>
+        <w:rPr>
+          <w:sz w:val="18"/>
+          <w:lang w:val="nl-NL"/>
+        </w:rPr>
+        <w:t xml:space="preserve"> Dit is een willekeurige sudoku met 16 hints die erg moeilijk blijkt te zijn.</w:t>
       </w:r>
     </w:p>
     <w:sectPr>
@@ -1573,25 +1318,7 @@
         <w:sz w:val="20"/>
         <w:lang w:val="nl-NL"/>
       </w:rPr>
-      <w:t xml:space="preserve">Ralph </w:t>
-    </w:r>
-    <w:proofErr w:type="spellStart"/>
-    <w:r>
-      <w:rPr>
-        <w:rStyle w:val="SubtleEmphasis"/>
-        <w:sz w:val="20"/>
-        <w:lang w:val="nl-NL"/>
-      </w:rPr>
-      <w:t>Broenink</w:t>
-    </w:r>
-    <w:proofErr w:type="spellEnd"/>
-    <w:r>
-      <w:rPr>
-        <w:rStyle w:val="SubtleEmphasis"/>
-        <w:sz w:val="20"/>
-        <w:lang w:val="nl-NL"/>
-      </w:rPr>
-      <w:t>, s0165921</w:t>
+      <w:t>Ralph Broenink, s0165921</w:t>
     </w:r>
     <w:r>
       <w:rPr>
@@ -1635,25 +1362,7 @@
         <w:sz w:val="20"/>
         <w:lang w:val="nl-NL"/>
       </w:rPr>
-      <w:t xml:space="preserve">Ralph </w:t>
-    </w:r>
-    <w:proofErr w:type="spellStart"/>
-    <w:r>
-      <w:rPr>
-        <w:rStyle w:val="SubtleEmphasis"/>
-        <w:sz w:val="20"/>
-        <w:lang w:val="nl-NL"/>
-      </w:rPr>
-      <w:t>Broenink</w:t>
-    </w:r>
-    <w:proofErr w:type="spellEnd"/>
-    <w:r>
-      <w:rPr>
-        <w:rStyle w:val="SubtleEmphasis"/>
-        <w:sz w:val="20"/>
-        <w:lang w:val="nl-NL"/>
-      </w:rPr>
-      <w:t>, s0165921</w:t>
+      <w:t>Ralph Broenink, s0165921</w:t>
     </w:r>
     <w:r>
       <w:rPr>
@@ -1685,23 +1394,13 @@
         <w:lang w:val="nl-NL"/>
       </w:rPr>
     </w:pPr>
-    <w:proofErr w:type="spellStart"/>
     <w:r>
       <w:rPr>
         <w:rStyle w:val="SubtleEmphasis"/>
         <w:sz w:val="20"/>
         <w:lang w:val="nl-NL"/>
       </w:rPr>
-      <w:t>GitHub</w:t>
-    </w:r>
-    <w:proofErr w:type="spellEnd"/>
-    <w:r>
-      <w:rPr>
-        <w:rStyle w:val="SubtleEmphasis"/>
-        <w:sz w:val="20"/>
-        <w:lang w:val="nl-NL"/>
-      </w:rPr>
-      <w:t xml:space="preserve">: </w:t>
+      <w:t xml:space="preserve">GitHub: </w:t>
     </w:r>
     <w:r>
       <w:rPr>
@@ -3993,7 +3692,7 @@
 </file>
 
 <file path=customXml/itemProps1.xml><?xml version="1.0" encoding="utf-8"?>
-<ds:datastoreItem xmlns:ds="http://schemas.openxmlformats.org/officeDocument/2006/customXml" ds:itemID="{32D04B2A-0AB4-4B87-8870-9747D55B2934}">
+<ds:datastoreItem xmlns:ds="http://schemas.openxmlformats.org/officeDocument/2006/customXml" ds:itemID="{741C48D9-700E-4843-97A7-D28E5E5F2336}">
   <ds:schemaRefs>
     <ds:schemaRef ds:uri="http://schemas.openxmlformats.org/officeDocument/2006/bibliography"/>
   </ds:schemaRefs>

</xml_diff>